<commit_message>
Players guesses displayed on termial/ Win&Lose messages displayed on if input matches HiddenWord
</commit_message>
<xml_diff>
--- a/Games/Game Design Document.docx
+++ b/Games/Game Design Document.docx
@@ -1,9 +1,75 @@
 
 <file path=word/document.xml><?xml version="1.0" encoding="utf-8"?>
-<w:document xmlns:wpc="http://schemas.microsoft.com/office/word/2010/wordprocessingCanvas" xmlns:cx="http://schemas.microsoft.com/office/drawing/2014/chartex" xmlns:cx1="http://schemas.microsoft.com/office/drawing/2015/9/8/chartex" xmlns:cx2="http://schemas.microsoft.com/office/drawing/2015/10/21/chartex" xmlns:cx3="http://schemas.microsoft.com/office/drawing/2016/5/9/chartex" xmlns:cx4="http://schemas.microsoft.com/office/drawing/2016/5/10/chartex" xmlns:cx5="http://schemas.microsoft.com/office/drawing/2016/5/11/chartex" xmlns:cx6="http://schemas.microsoft.com/office/drawing/2016/5/12/chartex" xmlns:cx7="http://schemas.microsoft.com/office/drawing/2016/5/13/chartex" xmlns:cx8="http://schemas.microsoft.com/office/drawing/2016/5/14/chartex" xmlns:mc="http://schemas.openxmlformats.org/markup-compatibility/2006" xmlns:aink="http://schemas.microsoft.com/office/drawing/2016/ink" xmlns:am3d="http://schemas.microsoft.com/office/drawing/2017/model3d" xmlns:o="urn:schemas-microsoft-com:office:office" xmlns:r="http://schemas.openxmlformats.org/officeDocument/2006/relationships" xmlns:m="http://schemas.openxmlformats.org/officeDocument/2006/math" xmlns:v="urn:schemas-microsoft-com:vml" xmlns:wp14="http://schemas.microsoft.com/office/word/2010/wordprocessingDrawing" xmlns:wp="http://schemas.openxmlformats.org/drawingml/2006/wordprocessingDrawing" xmlns:w10="urn:schemas-microsoft-com:office:word" xmlns:w="http://schemas.openxmlformats.org/wordprocessingml/2006/main" xmlns:w14="http://schemas.microsoft.com/office/word/2010/wordml" xmlns:w15="http://schemas.microsoft.com/office/word/2012/wordml" xmlns:w16cid="http://schemas.microsoft.com/office/word/2016/wordml/cid" xmlns:w16se="http://schemas.microsoft.com/office/word/2015/wordml/symex" xmlns:wpg="http://schemas.microsoft.com/office/word/2010/wordprocessingGroup" xmlns:wpi="http://schemas.microsoft.com/office/word/2010/wordprocessingInk" xmlns:wne="http://schemas.microsoft.com/office/word/2006/wordml" xmlns:wps="http://schemas.microsoft.com/office/word/2010/wordprocessingShape" mc:Ignorable="w14 w15 w16se w16cid wp14">
+<w:document xmlns:wpc="http://schemas.microsoft.com/office/word/2010/wordprocessingCanvas" xmlns:cx="http://schemas.microsoft.com/office/drawing/2014/chartex" xmlns:cx1="http://schemas.microsoft.com/office/drawing/2015/9/8/chartex" xmlns:cx2="http://schemas.microsoft.com/office/drawing/2015/10/21/chartex" xmlns:cx3="http://schemas.microsoft.com/office/drawing/2016/5/9/chartex" xmlns:cx4="http://schemas.microsoft.com/office/drawing/2016/5/10/chartex" xmlns:cx5="http://schemas.microsoft.com/office/drawing/2016/5/11/chartex" xmlns:cx6="http://schemas.microsoft.com/office/drawing/2016/5/12/chartex" xmlns:cx7="http://schemas.microsoft.com/office/drawing/2016/5/13/chartex" xmlns:cx8="http://schemas.microsoft.com/office/drawing/2016/5/14/chartex" xmlns:mc="http://schemas.openxmlformats.org/markup-compatibility/2006" xmlns:aink="http://schemas.microsoft.com/office/drawing/2016/ink" xmlns:am3d="http://schemas.microsoft.com/office/drawing/2017/model3d" xmlns:o="urn:schemas-microsoft-com:office:office" xmlns:r="http://schemas.openxmlformats.org/officeDocument/2006/relationships" xmlns:m="http://schemas.openxmlformats.org/officeDocument/2006/math" xmlns:v="urn:schemas-microsoft-com:vml" xmlns:wp14="http://schemas.microsoft.com/office/word/2010/wordprocessingDrawing" xmlns:wp="http://schemas.openxmlformats.org/drawingml/2006/wordprocessingDrawing" xmlns:w10="urn:schemas-microsoft-com:office:word" xmlns:w="http://schemas.openxmlformats.org/wordprocessingml/2006/main" xmlns:w14="http://schemas.microsoft.com/office/word/2010/wordml" xmlns:w15="http://schemas.microsoft.com/office/word/2012/wordml" xmlns:w16cex="http://schemas.microsoft.com/office/word/2018/wordml/cex" xmlns:w16cid="http://schemas.microsoft.com/office/word/2016/wordml/cid" xmlns:w16="http://schemas.microsoft.com/office/word/2018/wordml" xmlns:w16sdtdh="http://schemas.microsoft.com/office/word/2020/wordml/sdtdatahash" xmlns:w16se="http://schemas.microsoft.com/office/word/2015/wordml/symex" xmlns:wpg="http://schemas.microsoft.com/office/word/2010/wordprocessingGroup" xmlns:wpi="http://schemas.microsoft.com/office/word/2010/wordprocessingInk" xmlns:wne="http://schemas.microsoft.com/office/word/2006/wordml" xmlns:wps="http://schemas.microsoft.com/office/word/2010/wordprocessingShape" mc:Ignorable="w14 w15 w16se w16cid w16 w16cex w16sdtdh wp14">
   <w:body>
     <w:p>
       <w:r>
+        <w:t xml:space="preserve">NOTES </w:t>
+      </w:r>
+    </w:p>
+    <w:p>
+      <w:r>
+        <w:t>BASIC GAME LOOP:</w:t>
+      </w:r>
+    </w:p>
+    <w:p>
+      <w:pPr>
+        <w:ind w:left="720"/>
+      </w:pPr>
+      <w:r>
+        <w:t xml:space="preserve">Start the game (welcome message) </w:t>
+      </w:r>
+    </w:p>
+    <w:p>
+      <w:pPr>
+        <w:ind w:left="720"/>
+      </w:pPr>
+      <w:r>
+        <w:t xml:space="preserve">Set hidden word </w:t>
+      </w:r>
+    </w:p>
+    <w:p>
+      <w:pPr>
+        <w:ind w:left="720"/>
+      </w:pPr>
+      <w:r>
+        <w:t xml:space="preserve">Prompt for guesses </w:t>
+      </w:r>
+    </w:p>
+    <w:p>
+      <w:pPr>
+        <w:ind w:left="720"/>
+      </w:pPr>
+      <w:r>
+        <w:t xml:space="preserve">Check if the guess is an isogram </w:t>
+      </w:r>
+    </w:p>
+    <w:p>
+      <w:pPr>
+        <w:ind w:left="720"/>
+      </w:pPr>
+      <w:r>
+        <w:t>Is guess correct or wrong (wrong guesses should remove lives, run out of lives? End of game)</w:t>
+      </w:r>
+    </w:p>
+    <w:p>
+      <w:r>
+        <w:t xml:space="preserve">Instance/ Member Variable – they have scope across classes. HiddenWord is declared as a Instacnce variable so that </w:t>
+      </w:r>
+      <w:r>
+        <w:t>each instance of the Bull Cow game will have a unique HiddenWork.</w:t>
+      </w:r>
+    </w:p>
+    <w:p>
+      <w:r>
+        <w:t>FULL GAME LOOP:</w:t>
+      </w:r>
+    </w:p>
+    <w:p>
+      <w:pPr>
+        <w:ind w:left="720"/>
+      </w:pPr>
+      <w:r>
         <w:t>Start the game</w:t>
       </w:r>
       <w:r>
@@ -14,47 +80,80 @@
       </w:r>
     </w:p>
     <w:p>
+      <w:pPr>
+        <w:ind w:left="720"/>
+      </w:pPr>
       <w:r>
         <w:t xml:space="preserve">Set hidden word </w:t>
       </w:r>
     </w:p>
     <w:p>
+      <w:pPr>
+        <w:ind w:left="720"/>
+      </w:pPr>
       <w:r>
         <w:t>Set and show number of lives</w:t>
       </w:r>
     </w:p>
     <w:p>
+      <w:pPr>
+        <w:ind w:left="720"/>
+      </w:pPr>
       <w:r>
         <w:t xml:space="preserve">Prompt for guesses </w:t>
       </w:r>
     </w:p>
     <w:p>
+      <w:pPr>
+        <w:ind w:left="720"/>
+      </w:pPr>
       <w:r>
         <w:t xml:space="preserve">Check if the guess is an isogram </w:t>
       </w:r>
     </w:p>
     <w:p>
-      <w:r>
-        <w:t xml:space="preserve">Is guess correct or wrong </w:t>
+      <w:pPr>
+        <w:ind w:left="720"/>
+      </w:pPr>
+      <w:r>
+        <w:t>Is guess correct</w:t>
+      </w:r>
+      <w:r>
+        <w:t>(print win message)</w:t>
+      </w:r>
+      <w:r>
+        <w:t xml:space="preserve"> or wrong </w:t>
       </w:r>
       <w:r>
         <w:t>(wrong guesses should remove lives, run out of lives? End of game)</w:t>
       </w:r>
     </w:p>
     <w:p>
+      <w:pPr>
+        <w:ind w:left="720"/>
+      </w:pPr>
       <w:r>
         <w:t xml:space="preserve">Check number of lives </w:t>
       </w:r>
       <w:r>
         <w:t xml:space="preserve"> </w:t>
       </w:r>
-    </w:p>
-    <w:p>
+      <w:r>
+        <w:t>( &gt; 0 prompt for guess again, &lt;0 end game)</w:t>
+      </w:r>
+    </w:p>
+    <w:p>
+      <w:pPr>
+        <w:ind w:left="720"/>
+      </w:pPr>
       <w:r>
         <w:t>Win or lose</w:t>
       </w:r>
     </w:p>
     <w:p>
+      <w:pPr>
+        <w:ind w:left="720"/>
+      </w:pPr>
       <w:r>
         <w:t>Play again? (yes, start game again, no, quit game)</w:t>
       </w:r>
@@ -87,8 +186,6 @@
       <w:r>
         <w:t xml:space="preserve">the class and is accessible to all its functions </w:t>
       </w:r>
-      <w:bookmarkStart w:id="0" w:name="_GoBack"/>
-      <w:bookmarkEnd w:id="0"/>
       <w:r>
         <w:t xml:space="preserve"> </w:t>
       </w:r>
@@ -104,7 +201,7 @@
 </file>
 
 <file path=word/styles.xml><?xml version="1.0" encoding="utf-8"?>
-<w:styles xmlns:mc="http://schemas.openxmlformats.org/markup-compatibility/2006" xmlns:r="http://schemas.openxmlformats.org/officeDocument/2006/relationships" xmlns:w="http://schemas.openxmlformats.org/wordprocessingml/2006/main" xmlns:w14="http://schemas.microsoft.com/office/word/2010/wordml" xmlns:w15="http://schemas.microsoft.com/office/word/2012/wordml" xmlns:w16cid="http://schemas.microsoft.com/office/word/2016/wordml/cid" xmlns:w16se="http://schemas.microsoft.com/office/word/2015/wordml/symex" mc:Ignorable="w14 w15 w16se w16cid">
+<w:styles xmlns:mc="http://schemas.openxmlformats.org/markup-compatibility/2006" xmlns:r="http://schemas.openxmlformats.org/officeDocument/2006/relationships" xmlns:w="http://schemas.openxmlformats.org/wordprocessingml/2006/main" xmlns:w14="http://schemas.microsoft.com/office/word/2010/wordml" xmlns:w15="http://schemas.microsoft.com/office/word/2012/wordml" xmlns:w16cex="http://schemas.microsoft.com/office/word/2018/wordml/cex" xmlns:w16cid="http://schemas.microsoft.com/office/word/2016/wordml/cid" xmlns:w16="http://schemas.microsoft.com/office/word/2018/wordml" xmlns:w16sdtdh="http://schemas.microsoft.com/office/word/2020/wordml/sdtdatahash" xmlns:w16se="http://schemas.microsoft.com/office/word/2015/wordml/symex" mc:Ignorable="w14 w15 w16se w16cid w16 w16cex w16sdtdh">
   <w:docDefaults>
     <w:rPrDefault>
       <w:rPr>

</xml_diff>